<commit_message>
Working on papers. Added proportion score
</commit_message>
<xml_diff>
--- a/Therm1/Week1/Project/Documentation/heuristic_analysis.docx
+++ b/Therm1/Week1/Project/Documentation/heuristic_analysis.docx
@@ -661,8 +661,6 @@
           <w:bCs/>
         </w:rPr>
       </w:pPr>
-      <w:bookmarkStart w:id="0" w:name="__DdeLink__107_496762276"/>
-      <w:bookmarkEnd w:id="0"/>
       <w:r>
         <w:rPr>
           <w:b/>
@@ -778,9 +776,6 @@
           <w:bCs/>
         </w:rPr>
       </w:pPr>
-      <w:bookmarkStart w:id="1" w:name="__DdeLink__107_496762276"/>
-      <w:bookmarkStart w:id="2" w:name="__DdeLink__107_496762276"/>
-      <w:bookmarkEnd w:id="2"/>
       <w:r>
         <w:rPr>
           <w:b/>
@@ -2055,7 +2050,21 @@
           <w:b w:val="false"/>
           <w:bCs w:val="false"/>
         </w:rPr>
-        <w:t>After doing a small research I found the formula (Figure 2), which I used for this heuristic.</w:t>
+        <w:t xml:space="preserve">After doing a small research I found the formula (Figure 2), </w:t>
+      </w:r>
+      <w:r>
+        <w:rPr>
+          <w:b w:val="false"/>
+          <w:bCs w:val="false"/>
+        </w:rPr>
+        <w:t>however the version I used to compute the distance is slightly different</w:t>
+      </w:r>
+      <w:r>
+        <w:rPr>
+          <w:b w:val="false"/>
+          <w:bCs w:val="false"/>
+        </w:rPr>
+        <w:t>.</w:t>
       </w:r>
     </w:p>
     <w:p>
@@ -2211,56 +2220,181 @@
           <w:b w:val="false"/>
           <w:bCs w:val="false"/>
         </w:rPr>
-        <w:t>Distance of one point to the center of the grid, if the two points are X grids apart horizontally and Y grids apart vertically.</w:t>
-      </w:r>
-    </w:p>
-    <w:p>
-      <w:pPr>
-        <w:pStyle w:val="Normal"/>
-        <w:jc w:val="left"/>
-        <w:rPr>
-          <w:b/>
-          <w:bCs/>
-        </w:rPr>
-      </w:pPr>
-      <w:r>
-        <w:rPr>
-          <w:b/>
-          <w:bCs/>
-        </w:rPr>
-      </w:r>
-    </w:p>
-    <w:p>
-      <w:pPr>
-        <w:pStyle w:val="Normal"/>
-        <w:jc w:val="left"/>
-        <w:rPr>
-          <w:b/>
-          <w:bCs/>
-        </w:rPr>
-      </w:pPr>
-      <w:r>
-        <w:rPr>
-          <w:b/>
-          <w:bCs/>
-        </w:rPr>
-      </w:r>
-    </w:p>
-    <w:p>
-      <w:pPr>
-        <w:pStyle w:val="Normal"/>
-        <w:jc w:val="left"/>
-        <w:rPr>
-          <w:b w:val="false"/>
-          <w:bCs w:val="false"/>
-        </w:rPr>
-      </w:pPr>
-      <w:r>
-        <w:rPr>
-          <w:b w:val="false"/>
-          <w:bCs w:val="false"/>
-        </w:rPr>
-        <w:t xml:space="preserve">Although this heuristic performed better than ID_Improved it wasn't enough. The difference between both was very narrow. Also, those moves were only available for a limited time. That's why I implemented </w:t>
+        <w:t xml:space="preserve">Distance of one point to the center of the grid, if the two points are X grids apart horizontally and Y grids apart vertically. </w:t>
+      </w:r>
+      <w:r>
+        <w:rPr>
+          <w:b w:val="false"/>
+          <w:bCs w:val="false"/>
+        </w:rPr>
+        <w:t>The version used on this heuristic substracts 3 to X and Y, what give us sqrt( (x-3)^2 + (y-3)^2) since the center if the grid is at 3x3</w:t>
+      </w:r>
+    </w:p>
+    <w:p>
+      <w:pPr>
+        <w:pStyle w:val="Normal"/>
+        <w:jc w:val="left"/>
+        <w:rPr>
+          <w:b/>
+          <w:bCs/>
+        </w:rPr>
+      </w:pPr>
+      <w:r>
+        <w:rPr>
+          <w:b/>
+          <w:bCs/>
+        </w:rPr>
+      </w:r>
+    </w:p>
+    <w:p>
+      <w:pPr>
+        <w:pStyle w:val="Normal"/>
+        <w:jc w:val="left"/>
+        <w:rPr>
+          <w:b w:val="false"/>
+          <w:bCs w:val="false"/>
+        </w:rPr>
+      </w:pPr>
+      <w:r>
+        <w:rPr>
+          <w:b w:val="false"/>
+          <w:bCs w:val="false"/>
+        </w:rPr>
+        <w:t>S</w:t>
+      </w:r>
+      <w:r>
+        <w:rPr>
+          <w:b w:val="false"/>
+          <w:bCs w:val="false"/>
+        </w:rPr>
+        <w:t>o, the score function used would be:</w:t>
+      </w:r>
+    </w:p>
+    <w:p>
+      <w:pPr>
+        <w:pStyle w:val="Normal"/>
+        <w:jc w:val="left"/>
+        <w:rPr>
+          <w:b w:val="false"/>
+          <w:bCs w:val="false"/>
+        </w:rPr>
+      </w:pPr>
+      <w:r>
+        <w:rPr>
+          <w:b w:val="false"/>
+          <w:bCs w:val="false"/>
+        </w:rPr>
+        <w:tab/>
+        <w:tab/>
+        <w:tab/>
+      </w:r>
+    </w:p>
+    <w:p>
+      <w:pPr>
+        <w:pStyle w:val="Normal"/>
+        <w:jc w:val="left"/>
+        <w:rPr>
+          <w:b/>
+          <w:bCs/>
+        </w:rPr>
+      </w:pPr>
+      <w:r>
+        <w:rPr>
+          <w:b w:val="false"/>
+          <w:bCs w:val="false"/>
+        </w:rPr>
+        <w:tab/>
+        <w:tab/>
+        <w:tab/>
+      </w:r>
+      <w:r>
+        <w:rPr>
+          <w:b/>
+          <w:bCs/>
+        </w:rPr>
+        <w:t>opponent_distance - own_distance</w:t>
+      </w:r>
+    </w:p>
+    <w:p>
+      <w:pPr>
+        <w:pStyle w:val="Normal"/>
+        <w:jc w:val="left"/>
+        <w:rPr>
+          <w:b/>
+          <w:bCs/>
+        </w:rPr>
+      </w:pPr>
+      <w:r>
+        <w:rPr>
+          <w:b/>
+          <w:bCs/>
+        </w:rPr>
+      </w:r>
+    </w:p>
+    <w:p>
+      <w:pPr>
+        <w:pStyle w:val="Normal"/>
+        <w:jc w:val="left"/>
+        <w:rPr>
+          <w:b w:val="false"/>
+          <w:bCs w:val="false"/>
+        </w:rPr>
+      </w:pPr>
+      <w:r>
+        <w:rPr>
+          <w:b w:val="false"/>
+          <w:bCs w:val="false"/>
+        </w:rPr>
+        <w:t>T</w:t>
+      </w:r>
+      <w:r>
+        <w:rPr>
+          <w:b w:val="false"/>
+          <w:bCs w:val="false"/>
+        </w:rPr>
+        <w:t xml:space="preserve">his heuristic performed better than ID_Improved </w:t>
+      </w:r>
+      <w:r>
+        <w:rPr>
+          <w:b w:val="false"/>
+          <w:bCs w:val="false"/>
+        </w:rPr>
+        <w:t>only if it was applied at the first stages of the game, but even like that t</w:t>
+      </w:r>
+      <w:r>
+        <w:rPr>
+          <w:b w:val="false"/>
+          <w:bCs w:val="false"/>
+        </w:rPr>
+        <w:t xml:space="preserve">he difference between both </w:t>
+      </w:r>
+      <w:r>
+        <w:rPr>
+          <w:b w:val="false"/>
+          <w:bCs w:val="false"/>
+        </w:rPr>
+        <w:t>agents</w:t>
+      </w:r>
+      <w:r>
+        <w:rPr>
+          <w:b w:val="false"/>
+          <w:bCs w:val="false"/>
+        </w:rPr>
+        <w:t xml:space="preserve"> was very narrow. </w:t>
+      </w:r>
+      <w:r>
+        <w:rPr>
+          <w:b w:val="false"/>
+          <w:bCs w:val="false"/>
+        </w:rPr>
+        <w:t>As I said before, t</w:t>
+      </w:r>
+      <w:r>
+        <w:rPr>
+          <w:b w:val="false"/>
+          <w:bCs w:val="false"/>
+        </w:rPr>
+        <w:t xml:space="preserve">hose moves were only available for a limited time. That's why I implemented </w:t>
       </w:r>
       <w:r>
         <w:rPr>
@@ -2321,6 +2455,22 @@
           <w:b/>
           <w:bCs/>
         </w:rPr>
+      </w:r>
+    </w:p>
+    <w:p>
+      <w:pPr>
+        <w:pStyle w:val="Normal"/>
+        <w:jc w:val="left"/>
+        <w:rPr>
+          <w:b/>
+          <w:bCs/>
+        </w:rPr>
+      </w:pPr>
+      <w:r>
+        <w:rPr>
+          <w:b/>
+          <w:bCs/>
+        </w:rPr>
         <w:t>Results:</w:t>
       </w:r>
     </w:p>
@@ -2354,6 +2504,22 @@
           <w:b/>
           <w:bCs/>
         </w:rPr>
+      </w:r>
+    </w:p>
+    <w:p>
+      <w:pPr>
+        <w:pStyle w:val="Normal"/>
+        <w:jc w:val="left"/>
+        <w:rPr>
+          <w:b/>
+          <w:bCs/>
+        </w:rPr>
+      </w:pPr>
+      <w:r>
+        <w:rPr>
+          <w:b/>
+          <w:bCs/>
+        </w:rPr>
         <w:t>PC 1:</w:t>
       </w:r>
     </w:p>
@@ -2436,6 +2602,361 @@
           <w:b/>
           <w:bCs/>
         </w:rPr>
+      </w:r>
+    </w:p>
+    <w:p>
+      <w:pPr>
+        <w:pStyle w:val="Normal"/>
+        <w:jc w:val="left"/>
+        <w:rPr>
+          <w:b/>
+          <w:bCs/>
+        </w:rPr>
+      </w:pPr>
+      <w:r>
+        <w:rPr>
+          <w:b/>
+          <w:bCs/>
+        </w:rPr>
+      </w:r>
+    </w:p>
+    <w:p>
+      <w:pPr>
+        <w:pStyle w:val="Normal"/>
+        <w:jc w:val="left"/>
+        <w:rPr>
+          <w:b/>
+          <w:bCs/>
+        </w:rPr>
+      </w:pPr>
+      <w:r>
+        <w:rPr>
+          <w:b/>
+          <w:bCs/>
+        </w:rPr>
+      </w:r>
+    </w:p>
+    <w:p>
+      <w:pPr>
+        <w:pStyle w:val="Normal"/>
+        <w:jc w:val="left"/>
+        <w:rPr>
+          <w:b/>
+          <w:bCs/>
+        </w:rPr>
+      </w:pPr>
+      <w:r>
+        <w:rPr>
+          <w:b/>
+          <w:bCs/>
+        </w:rPr>
+      </w:r>
+    </w:p>
+    <w:p>
+      <w:pPr>
+        <w:pStyle w:val="Normal"/>
+        <w:jc w:val="left"/>
+        <w:rPr>
+          <w:b/>
+          <w:bCs/>
+        </w:rPr>
+      </w:pPr>
+      <w:r>
+        <w:rPr>
+          <w:b/>
+          <w:bCs/>
+        </w:rPr>
+      </w:r>
+    </w:p>
+    <w:p>
+      <w:pPr>
+        <w:pStyle w:val="Normal"/>
+        <w:jc w:val="left"/>
+        <w:rPr>
+          <w:b/>
+          <w:bCs/>
+        </w:rPr>
+      </w:pPr>
+      <w:r>
+        <w:rPr>
+          <w:b/>
+          <w:bCs/>
+        </w:rPr>
+      </w:r>
+    </w:p>
+    <w:p>
+      <w:pPr>
+        <w:pStyle w:val="Normal"/>
+        <w:jc w:val="left"/>
+        <w:rPr>
+          <w:b/>
+          <w:bCs/>
+        </w:rPr>
+      </w:pPr>
+      <w:r>
+        <w:rPr>
+          <w:b/>
+          <w:bCs/>
+        </w:rPr>
+      </w:r>
+    </w:p>
+    <w:p>
+      <w:pPr>
+        <w:pStyle w:val="Normal"/>
+        <w:jc w:val="left"/>
+        <w:rPr>
+          <w:b/>
+          <w:bCs/>
+        </w:rPr>
+      </w:pPr>
+      <w:r>
+        <w:rPr>
+          <w:b/>
+          <w:bCs/>
+        </w:rPr>
+      </w:r>
+    </w:p>
+    <w:p>
+      <w:pPr>
+        <w:pStyle w:val="Normal"/>
+        <w:jc w:val="left"/>
+        <w:rPr>
+          <w:b/>
+          <w:bCs/>
+        </w:rPr>
+      </w:pPr>
+      <w:r>
+        <w:rPr>
+          <w:b/>
+          <w:bCs/>
+        </w:rPr>
+      </w:r>
+    </w:p>
+    <w:p>
+      <w:pPr>
+        <w:pStyle w:val="Normal"/>
+        <w:jc w:val="left"/>
+        <w:rPr>
+          <w:b/>
+          <w:bCs/>
+        </w:rPr>
+      </w:pPr>
+      <w:r>
+        <w:rPr>
+          <w:b/>
+          <w:bCs/>
+        </w:rPr>
+      </w:r>
+    </w:p>
+    <w:p>
+      <w:pPr>
+        <w:pStyle w:val="Normal"/>
+        <w:jc w:val="left"/>
+        <w:rPr>
+          <w:b/>
+          <w:bCs/>
+        </w:rPr>
+      </w:pPr>
+      <w:r>
+        <w:rPr>
+          <w:b/>
+          <w:bCs/>
+        </w:rPr>
+        <w:t>H</w:t>
+      </w:r>
+      <w:r>
+        <w:rPr>
+          <w:b/>
+          <w:bCs/>
+        </w:rPr>
+        <w:t>4</w:t>
+      </w:r>
+      <w:r>
+        <w:rPr>
+          <w:b/>
+          <w:bCs/>
+        </w:rPr>
+        <w:t xml:space="preserve">: </w:t>
+      </w:r>
+      <w:r>
+        <w:rPr>
+          <w:b/>
+          <w:bCs/>
+        </w:rPr>
+        <w:t>Proportion Score</w:t>
+      </w:r>
+    </w:p>
+    <w:p>
+      <w:pPr>
+        <w:pStyle w:val="Normal"/>
+        <w:jc w:val="left"/>
+        <w:rPr>
+          <w:b/>
+          <w:bCs/>
+        </w:rPr>
+      </w:pPr>
+      <w:r>
+        <w:rPr>
+          <w:b/>
+          <w:bCs/>
+        </w:rPr>
+      </w:r>
+    </w:p>
+    <w:p>
+      <w:pPr>
+        <w:pStyle w:val="Normal"/>
+        <w:jc w:val="left"/>
+        <w:rPr>
+          <w:b w:val="false"/>
+          <w:bCs w:val="false"/>
+        </w:rPr>
+      </w:pPr>
+      <w:r>
+        <w:rPr>
+          <w:b w:val="false"/>
+          <w:bCs w:val="false"/>
+        </w:rPr>
+        <w:t xml:space="preserve">For this heuristic I used the following formula: </w:t>
+      </w:r>
+    </w:p>
+    <w:p>
+      <w:pPr>
+        <w:pStyle w:val="Normal"/>
+        <w:jc w:val="center"/>
+        <w:rPr>
+          <w:b w:val="false"/>
+          <w:bCs w:val="false"/>
+        </w:rPr>
+      </w:pPr>
+      <w:r>
+        <w:rPr>
+          <w:b w:val="false"/>
+          <w:bCs w:val="false"/>
+        </w:rPr>
+        <w:tab/>
+      </w:r>
+    </w:p>
+    <w:p>
+      <w:pPr>
+        <w:pStyle w:val="Normal"/>
+        <w:jc w:val="left"/>
+        <w:rPr>
+          <w:b w:val="false"/>
+          <w:bCs w:val="false"/>
+        </w:rPr>
+      </w:pPr>
+      <w:r>
+        <w:rPr>
+          <w:b w:val="false"/>
+          <w:bCs w:val="false"/>
+        </w:rPr>
+        <w:t xml:space="preserve">This heuristic is the proportion of the board that the agent has </w:t>
+      </w:r>
+      <w:r>
+        <w:rPr>
+          <w:b w:val="false"/>
+          <w:bCs w:val="false"/>
+        </w:rPr>
+        <w:t>available.</w:t>
+      </w:r>
+    </w:p>
+    <w:p>
+      <w:pPr>
+        <w:pStyle w:val="Normal"/>
+        <w:jc w:val="left"/>
+        <w:rPr>
+          <w:b w:val="false"/>
+          <w:bCs w:val="false"/>
+        </w:rPr>
+      </w:pPr>
+      <w:r>
+        <w:rPr>
+          <w:b w:val="false"/>
+          <w:bCs w:val="false"/>
+        </w:rPr>
+      </w:r>
+    </w:p>
+    <w:p>
+      <w:pPr>
+        <w:pStyle w:val="Normal"/>
+        <w:jc w:val="left"/>
+        <w:rPr>
+          <w:b/>
+          <w:bCs/>
+        </w:rPr>
+      </w:pPr>
+      <w:r>
+        <w:rPr>
+          <w:b/>
+          <w:bCs/>
+        </w:rPr>
+        <w:t>Results:</w:t>
+      </w:r>
+    </w:p>
+    <w:p>
+      <w:pPr>
+        <w:pStyle w:val="Normal"/>
+        <w:jc w:val="left"/>
+        <w:rPr>
+          <w:b/>
+          <w:bCs/>
+        </w:rPr>
+      </w:pPr>
+      <w:r>
+        <w:rPr>
+          <w:b/>
+          <w:bCs/>
+        </w:rPr>
+      </w:r>
+    </w:p>
+    <w:p>
+      <w:pPr>
+        <w:pStyle w:val="Normal"/>
+        <w:jc w:val="left"/>
+        <w:rPr>
+          <w:b/>
+          <w:bCs/>
+        </w:rPr>
+      </w:pPr>
+      <w:r>
+        <w:rPr>
+          <w:b/>
+          <w:bCs/>
+        </w:rPr>
+        <w:t>PC 1:</w:t>
+      </w:r>
+    </w:p>
+    <w:p>
+      <w:pPr>
+        <w:pStyle w:val="Normal"/>
+        <w:jc w:val="left"/>
+        <w:rPr>
+          <w:b/>
+          <w:bCs/>
+        </w:rPr>
+      </w:pPr>
+      <w:r>
+        <w:rPr>
+          <w:b/>
+          <w:bCs/>
+        </w:rPr>
+      </w:r>
+    </w:p>
+    <w:p>
+      <w:pPr>
+        <w:pStyle w:val="Normal"/>
+        <w:jc w:val="left"/>
+        <w:rPr>
+          <w:b/>
+          <w:bCs/>
+        </w:rPr>
+      </w:pPr>
+      <w:r>
+        <w:rPr>
+          <w:b/>
+          <w:bCs/>
+        </w:rPr>
+        <w:t>PC2:</w:t>
       </w:r>
     </w:p>
     <w:sectPr>

</xml_diff>

<commit_message>
adding week 2 code
</commit_message>
<xml_diff>
--- a/Therm1/Week1/Project/Documentation/heuristic_analysis.docx
+++ b/Therm1/Week1/Project/Documentation/heuristic_analysis.docx
@@ -4432,6 +4432,7 @@
             </w:pPr>
             <w:r>
               <w:rPr/>
+              <w:t>69.29%</w:t>
             </w:r>
           </w:p>
         </w:tc>
@@ -4459,6 +4460,7 @@
             </w:pPr>
             <w:r>
               <w:rPr/>
+              <w:t>70.71</w:t>
             </w:r>
           </w:p>
         </w:tc>
@@ -4603,7 +4605,7 @@
           <w:b w:val="false"/>
           <w:bCs w:val="false"/>
         </w:rPr>
-        <w:t xml:space="preserve">moves available for each player with respect to all current available moves. For this heuristic I used the following formula: </w:t>
+        <w:t xml:space="preserve">moves available for each player with respect to all current available valid moves. For this heuristic I used the following formula: </w:t>
       </w:r>
     </w:p>
     <w:p>
@@ -4676,40 +4678,14 @@
           <w:b w:val="false"/>
           <w:bCs w:val="false"/>
         </w:rPr>
-        <w:t xml:space="preserve">I got some looses more frequently than H1. Also some extra validations needed to be added in order to avoid errors. </w:t>
-      </w:r>
-    </w:p>
-    <w:p>
-      <w:pPr>
-        <w:pStyle w:val="Normal"/>
-        <w:jc w:val="left"/>
-        <w:rPr>
-          <w:b w:val="false"/>
-          <w:bCs w:val="false"/>
-        </w:rPr>
-      </w:pPr>
-      <w:r>
-        <w:rPr>
-          <w:b w:val="false"/>
-          <w:bCs w:val="false"/>
-        </w:rPr>
-      </w:r>
-    </w:p>
-    <w:p>
-      <w:pPr>
-        <w:pStyle w:val="Normal"/>
-        <w:jc w:val="left"/>
-        <w:rPr>
-          <w:b w:val="false"/>
-          <w:bCs w:val="false"/>
-        </w:rPr>
-      </w:pPr>
-      <w:r>
-        <w:rPr>
-          <w:b w:val="false"/>
-          <w:bCs w:val="false"/>
-        </w:rPr>
-        <w:t xml:space="preserve">In order to improve performance of H4 I decided to add a weighted value to the opponents move value.   </w:t>
+        <w:t>S</w:t>
+      </w:r>
+      <w:r>
+        <w:rPr>
+          <w:b w:val="false"/>
+          <w:bCs w:val="false"/>
+        </w:rPr>
+        <w:t xml:space="preserve">ome extra validations needed to be added in order to avoid errors.  In order to improve performance of H4 I decided to add a weighted value to the opponents move value.   </w:t>
       </w:r>
     </w:p>
     <w:p>
@@ -5231,6 +5207,7 @@
             </w:pPr>
             <w:r>
               <w:rPr/>
+              <w:t>65.71%</w:t>
             </w:r>
           </w:p>
         </w:tc>
@@ -5258,6 +5235,7 @@
             </w:pPr>
             <w:r>
               <w:rPr/>
+              <w:t>70.71%</w:t>
             </w:r>
           </w:p>
         </w:tc>
@@ -5285,6 +5263,7 @@
             </w:pPr>
             <w:r>
               <w:rPr/>
+              <w:t>72.86%</w:t>
             </w:r>
           </w:p>
         </w:tc>
@@ -5312,6 +5291,7 @@
             </w:pPr>
             <w:r>
               <w:rPr/>
+              <w:t>77.14%</w:t>
             </w:r>
           </w:p>
         </w:tc>
@@ -5378,6 +5358,7 @@
             </w:pPr>
             <w:r>
               <w:rPr/>
+              <w:t>57.86%</w:t>
             </w:r>
           </w:p>
         </w:tc>
@@ -5405,6 +5386,7 @@
             </w:pPr>
             <w:r>
               <w:rPr/>
+              <w:t>73.57%</w:t>
             </w:r>
           </w:p>
         </w:tc>
@@ -5525,6 +5507,7 @@
             </w:pPr>
             <w:r>
               <w:rPr/>
+              <w:t>67.14%</w:t>
             </w:r>
           </w:p>
         </w:tc>
@@ -5552,6 +5535,7 @@
             </w:pPr>
             <w:r>
               <w:rPr/>
+              <w:t>76.43%</w:t>
             </w:r>
           </w:p>
         </w:tc>
@@ -6250,10 +6234,16 @@
             <w:pPr>
               <w:pStyle w:val="TableContents"/>
               <w:jc w:val="center"/>
-              <w:rPr/>
-            </w:pPr>
-            <w:r>
-              <w:rPr/>
+              <w:rPr>
+                <w:b/>
+                <w:bCs/>
+              </w:rPr>
+            </w:pPr>
+            <w:r>
+              <w:rPr>
+                <w:b/>
+                <w:bCs/>
+              </w:rPr>
               <w:t>1</w:t>
             </w:r>
           </w:p>
@@ -6282,7 +6272,6 @@
             </w:pPr>
             <w:r>
               <w:rPr/>
-              <w:t>71.43%</w:t>
             </w:r>
           </w:p>
         </w:tc>
@@ -6310,7 +6299,6 @@
             </w:pPr>
             <w:r>
               <w:rPr/>
-              <w:t>79.29%</w:t>
             </w:r>
           </w:p>
         </w:tc>
@@ -6338,7 +6326,6 @@
             </w:pPr>
             <w:r>
               <w:rPr/>
-              <w:t>72.14%</w:t>
             </w:r>
           </w:p>
         </w:tc>
@@ -6366,7 +6353,6 @@
             </w:pPr>
             <w:r>
               <w:rPr/>
-              <w:t>75.00%</w:t>
             </w:r>
           </w:p>
         </w:tc>
@@ -6395,10 +6381,16 @@
             <w:pPr>
               <w:pStyle w:val="TableContents"/>
               <w:jc w:val="center"/>
-              <w:rPr/>
-            </w:pPr>
-            <w:r>
-              <w:rPr/>
+              <w:rPr>
+                <w:b/>
+                <w:bCs/>
+              </w:rPr>
+            </w:pPr>
+            <w:r>
+              <w:rPr>
+                <w:b/>
+                <w:bCs/>
+              </w:rPr>
               <w:t>2</w:t>
             </w:r>
           </w:p>
@@ -6427,7 +6419,6 @@
             </w:pPr>
             <w:r>
               <w:rPr/>
-              <w:t>65.71%</w:t>
             </w:r>
           </w:p>
         </w:tc>
@@ -6455,7 +6446,6 @@
             </w:pPr>
             <w:r>
               <w:rPr/>
-              <w:t>70.00%</w:t>
             </w:r>
           </w:p>
         </w:tc>
@@ -6483,7 +6473,6 @@
             </w:pPr>
             <w:r>
               <w:rPr/>
-              <w:t>72.86%</w:t>
             </w:r>
           </w:p>
         </w:tc>
@@ -6511,7 +6500,6 @@
             </w:pPr>
             <w:r>
               <w:rPr/>
-              <w:t>72.86%</w:t>
             </w:r>
           </w:p>
         </w:tc>
@@ -6540,10 +6528,16 @@
             <w:pPr>
               <w:pStyle w:val="TableContents"/>
               <w:jc w:val="center"/>
-              <w:rPr/>
-            </w:pPr>
-            <w:r>
-              <w:rPr/>
+              <w:rPr>
+                <w:b/>
+                <w:bCs/>
+              </w:rPr>
+            </w:pPr>
+            <w:r>
+              <w:rPr>
+                <w:b/>
+                <w:bCs/>
+              </w:rPr>
               <w:t>3</w:t>
             </w:r>
           </w:p>
@@ -6572,7 +6566,6 @@
             </w:pPr>
             <w:r>
               <w:rPr/>
-              <w:t>68.57%</w:t>
             </w:r>
           </w:p>
         </w:tc>
@@ -6600,7 +6593,6 @@
             </w:pPr>
             <w:r>
               <w:rPr/>
-              <w:t>73.57%</w:t>
             </w:r>
           </w:p>
         </w:tc>
@@ -6628,7 +6620,6 @@
             </w:pPr>
             <w:r>
               <w:rPr/>
-              <w:t>72.86%</w:t>
             </w:r>
           </w:p>
         </w:tc>

</xml_diff>